<commit_message>
Added some more details to the directions
</commit_message>
<xml_diff>
--- a/RaspberryPiSetup.docx
+++ b/RaspberryPiSetup.docx
@@ -158,15 +158,10 @@
       </w:r>
       <w:proofErr w:type="spellEnd"/>
       <w:r>
-        <w:t xml:space="preserve"> into wall, and connect </w:t>
-      </w:r>
-      <w:proofErr w:type="spellStart"/>
-      <w:r>
-        <w:t>RPi</w:t>
-      </w:r>
-      <w:proofErr w:type="spellEnd"/>
-      <w:r>
-        <w:t xml:space="preserve"> to laptop with Ethernet cable</w:t>
+        <w:t xml:space="preserve"> into wall</w:t>
+      </w:r>
+      <w:r>
+        <w:t>.</w:t>
       </w:r>
     </w:p>
     <w:p>
@@ -178,7 +173,10 @@
         </w:numPr>
       </w:pPr>
       <w:r>
-        <w:t xml:space="preserve">Download putty </w:t>
+        <w:t xml:space="preserve">Download </w:t>
+      </w:r>
+      <w:r>
+        <w:t xml:space="preserve">putty </w:t>
       </w:r>
       <w:proofErr w:type="spellStart"/>
       <w:r>
@@ -189,7 +187,13 @@
         <w:t xml:space="preserve"> program</w:t>
       </w:r>
       <w:r>
-        <w:t xml:space="preserve"> here: </w:t>
+        <w:t xml:space="preserve"> </w:t>
+      </w:r>
+      <w:r>
+        <w:t xml:space="preserve">to your laptop </w:t>
+      </w:r>
+      <w:r>
+        <w:t xml:space="preserve">here: </w:t>
       </w:r>
       <w:hyperlink r:id="rId7" w:history="1">
         <w:r>
@@ -215,7 +219,29 @@
         </w:numPr>
       </w:pPr>
       <w:r>
-        <w:t xml:space="preserve">Follow directions here to assign an IP address to the Ethernet connection and connect to it using putty: </w:t>
+        <w:t xml:space="preserve">If you have a monitor/keyboard/mouse to use with </w:t>
+      </w:r>
+      <w:proofErr w:type="spellStart"/>
+      <w:r>
+        <w:t>RPi</w:t>
+      </w:r>
+      <w:proofErr w:type="spellEnd"/>
+      <w:r>
+        <w:t xml:space="preserve"> plug those in and skip to step 6. Otherwise if connecting using laptop </w:t>
+      </w:r>
+      <w:r>
+        <w:t xml:space="preserve">plug in Ethernet cable to </w:t>
+      </w:r>
+      <w:proofErr w:type="spellStart"/>
+      <w:r>
+        <w:t>RPi</w:t>
+      </w:r>
+      <w:proofErr w:type="spellEnd"/>
+      <w:r>
+        <w:t xml:space="preserve"> and laptop. Follow</w:t>
+      </w:r>
+      <w:r>
+        <w:t xml:space="preserve"> directions here to assign an IP address to the Ethernet connection and connect to it using putty: </w:t>
       </w:r>
       <w:hyperlink r:id="rId8" w:history="1">
         <w:r>
@@ -801,18 +827,15 @@
       </w:r>
       <w:proofErr w:type="spellEnd"/>
       <w:r>
-        <w:t xml:space="preserve"> service networking reload</w:t>
-      </w:r>
-      <w:r>
-        <w:t>”</w:t>
-      </w:r>
-      <w:r>
-        <w:rPr>
-          <w:rFonts w:asciiTheme="minorHAnsi" w:hAnsiTheme="minorHAnsi"/>
-          <w:sz w:val="22"/>
-          <w:szCs w:val="22"/>
-        </w:rPr>
-        <w:t xml:space="preserve"> This will disconnect the laptop remote connection to the </w:t>
+        <w:t xml:space="preserve"> service networking reload”</w:t>
+      </w:r>
+      <w:r>
+        <w:rPr>
+          <w:rFonts w:asciiTheme="minorHAnsi" w:hAnsiTheme="minorHAnsi"/>
+          <w:sz w:val="22"/>
+          <w:szCs w:val="22"/>
+        </w:rPr>
+        <w:t xml:space="preserve"> This will disconnect laptop remote connection to the </w:t>
       </w:r>
       <w:proofErr w:type="spellStart"/>
       <w:r>
@@ -870,7 +893,23 @@
           <w:sz w:val="22"/>
           <w:szCs w:val="22"/>
         </w:rPr>
-        <w:t xml:space="preserve"> using Putty and enter the command “</w:t>
+        <w:t xml:space="preserve"> using Putty</w:t>
+      </w:r>
+      <w:r>
+        <w:rPr>
+          <w:rFonts w:asciiTheme="minorHAnsi" w:hAnsiTheme="minorHAnsi"/>
+          <w:sz w:val="22"/>
+          <w:szCs w:val="22"/>
+        </w:rPr>
+        <w:t xml:space="preserve"> [if using laptop connection]</w:t>
+      </w:r>
+      <w:r>
+        <w:rPr>
+          <w:rFonts w:asciiTheme="minorHAnsi" w:hAnsiTheme="minorHAnsi"/>
+          <w:sz w:val="22"/>
+          <w:szCs w:val="22"/>
+        </w:rPr>
+        <w:t xml:space="preserve"> and enter the command “</w:t>
       </w:r>
       <w:proofErr w:type="spellStart"/>
       <w:r>
@@ -990,6 +1029,7 @@
           <w:sz w:val="22"/>
           <w:szCs w:val="22"/>
         </w:rPr>
+        <w:lastRenderedPageBreak/>
         <w:t xml:space="preserve">Install weaved on the </w:t>
       </w:r>
       <w:proofErr w:type="spellStart"/>
@@ -1094,6 +1134,9 @@
       <w:r>
         <w:t xml:space="preserve">. </w:t>
       </w:r>
+      <w:r>
+        <w:t xml:space="preserve">Open Putty and enter these values to connect. </w:t>
+      </w:r>
     </w:p>
     <w:p>
       <w:pPr>
@@ -1135,7 +1178,7 @@
       </w:r>
       <w:proofErr w:type="spellEnd"/>
       <w:r>
-        <w:t xml:space="preserve"> by entering command </w:t>
+        <w:t xml:space="preserve"> by entering </w:t>
       </w:r>
       <w:r>
         <w:t>“</w:t>
@@ -1247,7 +1290,7 @@
         </w:rPr>
         <w:t xml:space="preserve">Documentation here: </w:t>
       </w:r>
-      <w:hyperlink r:id="rId12" w:history="1">
+      <w:hyperlink r:id="rId12" w:anchor="installation" w:history="1">
         <w:r>
           <w:rPr>
             <w:rStyle w:val="Hyperlink"/>
@@ -1339,10 +1382,22 @@
         <w:t xml:space="preserve">un command “python PostPictures11.py &amp;”. This </w:t>
       </w:r>
       <w:r>
-        <w:t xml:space="preserve">check the GoPro every minute for new pictures and </w:t>
-      </w:r>
-      <w:r>
-        <w:t>load pictures to the website. The “&amp;” at the end ensures the code keeps running when the</w:t>
+        <w:t>check</w:t>
+      </w:r>
+      <w:r>
+        <w:t>s</w:t>
+      </w:r>
+      <w:r>
+        <w:t xml:space="preserve"> the GoPro every minute for new pictures and </w:t>
+      </w:r>
+      <w:r>
+        <w:t>load</w:t>
+      </w:r>
+      <w:r>
+        <w:t>s</w:t>
+      </w:r>
+      <w:r>
+        <w:t xml:space="preserve"> pictures to the website. The “&amp;” at the end ensures the code keeps running when the</w:t>
       </w:r>
       <w:r>
         <w:t xml:space="preserve"> weaved </w:t>
@@ -1367,48 +1422,7 @@
         </w:numPr>
       </w:pPr>
       <w:r>
-        <w:t>To kill scri</w:t>
-      </w:r>
-      <w:r>
-        <w:t xml:space="preserve">pt use </w:t>
-      </w:r>
-      <w:proofErr w:type="spellStart"/>
-      <w:r>
-        <w:t>ctrl+c</w:t>
-      </w:r>
-      <w:proofErr w:type="spellEnd"/>
-      <w:r>
-        <w:t xml:space="preserve"> or “</w:t>
-      </w:r>
-      <w:proofErr w:type="spellStart"/>
-      <w:r>
-        <w:t>sudo</w:t>
-      </w:r>
-      <w:proofErr w:type="spellEnd"/>
-      <w:r>
-        <w:t xml:space="preserve"> kill 3424</w:t>
-      </w:r>
-      <w:r>
-        <w:t>”</w:t>
-      </w:r>
-      <w:r>
-        <w:t xml:space="preserve"> where the number is a number associated with the script. To find this number type “</w:t>
-      </w:r>
-      <w:proofErr w:type="spellStart"/>
-      <w:r>
-        <w:t>ps</w:t>
-      </w:r>
-      <w:proofErr w:type="spellEnd"/>
-      <w:r>
-        <w:t xml:space="preserve"> </w:t>
-      </w:r>
-      <w:proofErr w:type="spellStart"/>
-      <w:r>
-        <w:t>aux|grep</w:t>
-      </w:r>
-      <w:proofErr w:type="spellEnd"/>
-      <w:r>
-        <w:t xml:space="preserve"> /home/pi/PostPictures11.py” (or whatever directory you’ve saved it in). The first number in the output is the one to use. </w:t>
+        <w:t xml:space="preserve">You can now terminate weaved connection. System is ready for taking and selling pictures. </w:t>
       </w:r>
     </w:p>
     <w:p>
@@ -1420,7 +1434,76 @@
         </w:numPr>
       </w:pPr>
       <w:r>
-        <w:t>To shutdown, enter “</w:t>
+        <w:t>If you want to stop the script,</w:t>
+      </w:r>
+      <w:r>
+        <w:t xml:space="preserve"> use </w:t>
+      </w:r>
+      <w:proofErr w:type="spellStart"/>
+      <w:r>
+        <w:t>ctrl+c</w:t>
+      </w:r>
+      <w:proofErr w:type="spellEnd"/>
+      <w:r>
+        <w:t xml:space="preserve"> or “</w:t>
+      </w:r>
+      <w:proofErr w:type="spellStart"/>
+      <w:r>
+        <w:t>sudo</w:t>
+      </w:r>
+      <w:proofErr w:type="spellEnd"/>
+      <w:r>
+        <w:t xml:space="preserve"> kill 3424</w:t>
+      </w:r>
+      <w:r>
+        <w:t>”</w:t>
+      </w:r>
+      <w:r>
+        <w:t xml:space="preserve"> where the number is a number associated with the script. To find this number type “</w:t>
+      </w:r>
+      <w:proofErr w:type="spellStart"/>
+      <w:r>
+        <w:t>ps</w:t>
+      </w:r>
+      <w:proofErr w:type="spellEnd"/>
+      <w:r>
+        <w:t xml:space="preserve"> </w:t>
+      </w:r>
+      <w:proofErr w:type="spellStart"/>
+      <w:r>
+        <w:t>aux|grep</w:t>
+      </w:r>
+      <w:proofErr w:type="spellEnd"/>
+      <w:r>
+        <w:t xml:space="preserve"> /home/pi/PostPictures11.py” (or whatever directory you’ve saved it in). The first number in the output is the one to use. </w:t>
+      </w:r>
+    </w:p>
+    <w:p>
+      <w:pPr>
+        <w:pStyle w:val="NoSpacing"/>
+        <w:numPr>
+          <w:ilvl w:val="0"/>
+          <w:numId w:val="1"/>
+        </w:numPr>
+      </w:pPr>
+      <w:r>
+        <w:t xml:space="preserve">To </w:t>
+      </w:r>
+      <w:proofErr w:type="spellStart"/>
+      <w:r>
+        <w:t>shutdown</w:t>
+      </w:r>
+      <w:proofErr w:type="spellEnd"/>
+      <w:r>
+        <w:t xml:space="preserve"> the </w:t>
+      </w:r>
+      <w:proofErr w:type="spellStart"/>
+      <w:r>
+        <w:t>RPi</w:t>
+      </w:r>
+      <w:proofErr w:type="spellEnd"/>
+      <w:r>
+        <w:t>, enter “</w:t>
       </w:r>
       <w:proofErr w:type="spellStart"/>
       <w:r>
@@ -1492,7 +1575,12 @@
         </w:numPr>
       </w:pPr>
       <w:r>
-        <w:t>Turn off windows firewall</w:t>
+        <w:t xml:space="preserve">Turn off </w:t>
+      </w:r>
+      <w:bookmarkStart w:id="0" w:name="_GoBack"/>
+      <w:bookmarkEnd w:id="0"/>
+      <w:r>
+        <w:t>firewall</w:t>
       </w:r>
     </w:p>
     <w:p>
@@ -1512,8 +1600,6 @@
       <w:r>
         <w:t>SD card could be corrupted and needs to be formatted and reinstalled. Corruption could be from improperly shutting down.</w:t>
       </w:r>
-      <w:bookmarkStart w:id="0" w:name="_GoBack"/>
-      <w:bookmarkEnd w:id="0"/>
       <w:r>
         <w:rPr>
           <w:rStyle w:val="HTMLCode"/>

</xml_diff>